<commit_message>
doc renames and updates
</commit_message>
<xml_diff>
--- a/docs/CausalityPredictionSearchSpirtesNotes.docx
+++ b/docs/CausalityPredictionSearchSpirtesNotes.docx
@@ -61,7 +61,13 @@
         <w:pStyle w:val="Heading2"/>
       </w:pPr>
       <w:r>
-        <w:t>Notation:</w:t>
+        <w:t>Notation</w:t>
+      </w:r>
+      <w:r>
+        <w:t xml:space="preserve"> and Basic Definitions</w:t>
+      </w:r>
+      <w:r>
+        <w:t>:</w:t>
       </w:r>
     </w:p>
     <w:p>
@@ -79,6 +85,45 @@
           <w:szCs w:val="20"/>
         </w:rPr>
       </w:pPr>
+    </w:p>
+    <w:p>
+      <w:pPr>
+        <w:rPr>
+          <w:sz w:val="20"/>
+          <w:szCs w:val="20"/>
+        </w:rPr>
+      </w:pPr>
+      <w:r>
+        <w:rPr>
+          <w:sz w:val="20"/>
+          <w:szCs w:val="20"/>
+        </w:rPr>
+        <w:t>Edges:</w:t>
+      </w:r>
+    </w:p>
+    <w:p>
+      <w:pPr>
+        <w:rPr>
+          <w:sz w:val="20"/>
+          <w:szCs w:val="20"/>
+        </w:rPr>
+      </w:pPr>
+      <w:r>
+        <w:rPr>
+          <w:b/>
+          <w:bCs/>
+          <w:sz w:val="20"/>
+          <w:szCs w:val="20"/>
+        </w:rPr>
+        <w:t>undirected edge</w:t>
+      </w:r>
+      <w:r>
+        <w:rPr>
+          <w:sz w:val="20"/>
+          <w:szCs w:val="20"/>
+        </w:rPr>
+        <w:t xml:space="preserve"> : </w:t>
+      </w:r>
       <m:oMath>
         <m:r>
           <w:rPr>
@@ -110,7 +155,7 @@
           <w:sz w:val="20"/>
           <w:szCs w:val="20"/>
         </w:rPr>
-        <w:t xml:space="preserve"> : undirected edge</w:t>
+        <w:t xml:space="preserve"> </w:t>
       </w:r>
     </w:p>
     <w:p>
@@ -120,6 +165,22 @@
           <w:szCs w:val="20"/>
         </w:rPr>
       </w:pPr>
+      <w:r>
+        <w:rPr>
+          <w:b/>
+          <w:bCs/>
+          <w:sz w:val="20"/>
+          <w:szCs w:val="20"/>
+        </w:rPr>
+        <w:t>directed edge</w:t>
+      </w:r>
+      <w:r>
+        <w:rPr>
+          <w:sz w:val="20"/>
+          <w:szCs w:val="20"/>
+        </w:rPr>
+        <w:t xml:space="preserve"> : </w:t>
+      </w:r>
       <m:oMath>
         <m:r>
           <w:rPr>
@@ -151,16 +212,7 @@
           <w:sz w:val="20"/>
           <w:szCs w:val="20"/>
         </w:rPr>
-        <w:t xml:space="preserve"> : directed edge</w:t>
-      </w:r>
-    </w:p>
-    <w:p>
-      <w:r>
-        <w:rPr>
-          <w:sz w:val="20"/>
-          <w:szCs w:val="20"/>
-        </w:rPr>
-        <w:t xml:space="preserve">Inducing path graph: </w:t>
+        <w:t xml:space="preserve"> </w:t>
       </w:r>
     </w:p>
     <w:p>
@@ -172,10 +224,354 @@
       </w:pPr>
       <w:r>
         <w:rPr>
-          <w:sz w:val="20"/>
-          <w:szCs w:val="20"/>
-        </w:rPr>
-        <w:t xml:space="preserve">Graph: ordered pair </w:t>
+          <w:b/>
+          <w:bCs/>
+          <w:sz w:val="20"/>
+          <w:szCs w:val="20"/>
+        </w:rPr>
+        <w:t>non-directed edge</w:t>
+      </w:r>
+      <w:r>
+        <w:rPr>
+          <w:sz w:val="20"/>
+          <w:szCs w:val="20"/>
+        </w:rPr>
+        <w:t xml:space="preserve"> : </w:t>
+      </w:r>
+      <m:oMath>
+        <m:r>
+          <w:rPr>
+            <w:rFonts w:ascii="Cambria Math" w:hAnsi="Cambria Math"/>
+            <w:sz w:val="20"/>
+            <w:szCs w:val="20"/>
+          </w:rPr>
+          <m:t>A</m:t>
+        </m:r>
+        <m:r>
+          <w:rPr>
+            <w:rFonts w:ascii="Cambria Math" w:hAnsi="Cambria Math"/>
+            <w:sz w:val="20"/>
+            <w:szCs w:val="20"/>
+          </w:rPr>
+          <m:t>∘-∘B</m:t>
+        </m:r>
+      </m:oMath>
+    </w:p>
+    <w:p>
+      <w:pPr>
+        <w:rPr>
+          <w:sz w:val="20"/>
+          <w:szCs w:val="20"/>
+        </w:rPr>
+      </w:pPr>
+      <w:r>
+        <w:rPr>
+          <w:b/>
+          <w:bCs/>
+          <w:sz w:val="20"/>
+          <w:szCs w:val="20"/>
+        </w:rPr>
+        <w:t>partially directed edge</w:t>
+      </w:r>
+      <w:r>
+        <w:rPr>
+          <w:sz w:val="20"/>
+          <w:szCs w:val="20"/>
+        </w:rPr>
+        <w:t xml:space="preserve"> : </w:t>
+      </w:r>
+      <m:oMath>
+        <m:r>
+          <w:rPr>
+            <w:rFonts w:ascii="Cambria Math" w:hAnsi="Cambria Math"/>
+            <w:sz w:val="20"/>
+            <w:szCs w:val="20"/>
+          </w:rPr>
+          <m:t>A</m:t>
+        </m:r>
+        <m:r>
+          <w:rPr>
+            <w:rFonts w:ascii="Cambria Math" w:hAnsi="Cambria Math"/>
+            <w:sz w:val="20"/>
+            <w:szCs w:val="20"/>
+          </w:rPr>
+          <m:t>∘→B</m:t>
+        </m:r>
+      </m:oMath>
+    </w:p>
+    <w:p>
+      <w:pPr>
+        <w:rPr>
+          <w:sz w:val="20"/>
+          <w:szCs w:val="20"/>
+        </w:rPr>
+      </w:pPr>
+    </w:p>
+    <w:p>
+      <w:pPr>
+        <w:rPr>
+          <w:sz w:val="20"/>
+          <w:szCs w:val="20"/>
+        </w:rPr>
+      </w:pPr>
+      <w:r>
+        <w:rPr>
+          <w:b/>
+          <w:bCs/>
+          <w:sz w:val="20"/>
+          <w:szCs w:val="20"/>
+        </w:rPr>
+        <w:t xml:space="preserve">Inducing </w:t>
+      </w:r>
+      <w:r>
+        <w:rPr>
+          <w:b/>
+          <w:bCs/>
+          <w:sz w:val="20"/>
+          <w:szCs w:val="20"/>
+        </w:rPr>
+        <w:t>P</w:t>
+      </w:r>
+      <w:r>
+        <w:rPr>
+          <w:b/>
+          <w:bCs/>
+          <w:sz w:val="20"/>
+          <w:szCs w:val="20"/>
+        </w:rPr>
+        <w:t xml:space="preserve">ath </w:t>
+      </w:r>
+      <w:r>
+        <w:rPr>
+          <w:b/>
+          <w:bCs/>
+          <w:sz w:val="20"/>
+          <w:szCs w:val="20"/>
+        </w:rPr>
+        <w:t>G</w:t>
+      </w:r>
+      <w:r>
+        <w:rPr>
+          <w:b/>
+          <w:bCs/>
+          <w:sz w:val="20"/>
+          <w:szCs w:val="20"/>
+        </w:rPr>
+        <w:t>raph</w:t>
+      </w:r>
+      <w:r>
+        <w:rPr>
+          <w:sz w:val="20"/>
+          <w:szCs w:val="20"/>
+        </w:rPr>
+        <w:t xml:space="preserve"> </w:t>
+      </w:r>
+      <w:r>
+        <w:rPr>
+          <w:sz w:val="20"/>
+          <w:szCs w:val="20"/>
+        </w:rPr>
+        <w:t xml:space="preserve">: </w:t>
+      </w:r>
+      <w:r>
+        <w:rPr>
+          <w:sz w:val="20"/>
+          <w:szCs w:val="20"/>
+        </w:rPr>
+        <w:t xml:space="preserve">contains both directed edges (e.g., </w:t>
+      </w:r>
+      <m:oMath>
+        <m:r>
+          <w:rPr>
+            <w:rFonts w:ascii="Cambria Math" w:hAnsi="Cambria Math"/>
+            <w:sz w:val="20"/>
+            <w:szCs w:val="20"/>
+          </w:rPr>
+          <m:t>A</m:t>
+        </m:r>
+        <m:r>
+          <w:rPr>
+            <w:rFonts w:ascii="Cambria Math" w:hAnsi="Cambria Math"/>
+            <w:sz w:val="20"/>
+            <w:szCs w:val="20"/>
+          </w:rPr>
+          <m:t>→B</m:t>
+        </m:r>
+      </m:oMath>
+      <w:proofErr w:type="gramStart"/>
+      <w:r>
+        <w:rPr>
+          <w:sz w:val="20"/>
+          <w:szCs w:val="20"/>
+        </w:rPr>
+        <w:t xml:space="preserve">) </w:t>
+      </w:r>
+      <w:r>
+        <w:rPr>
+          <w:sz w:val="20"/>
+          <w:szCs w:val="20"/>
+        </w:rPr>
+        <w:t>,</w:t>
+      </w:r>
+      <w:proofErr w:type="gramEnd"/>
+      <w:r>
+        <w:rPr>
+          <w:sz w:val="20"/>
+          <w:szCs w:val="20"/>
+        </w:rPr>
+        <w:t xml:space="preserve"> bi-directed edges (e.g., </w:t>
+      </w:r>
+      <m:oMath>
+        <m:r>
+          <w:rPr>
+            <w:rFonts w:ascii="Cambria Math" w:hAnsi="Cambria Math"/>
+            <w:sz w:val="20"/>
+            <w:szCs w:val="20"/>
+          </w:rPr>
+          <m:t>A</m:t>
+        </m:r>
+        <m:r>
+          <w:rPr>
+            <w:rFonts w:ascii="Cambria Math" w:hAnsi="Cambria Math"/>
+            <w:sz w:val="20"/>
+            <w:szCs w:val="20"/>
+          </w:rPr>
+          <m:t>⟷</m:t>
+        </m:r>
+        <m:r>
+          <w:rPr>
+            <w:rFonts w:ascii="Cambria Math" w:hAnsi="Cambria Math"/>
+            <w:sz w:val="20"/>
+            <w:szCs w:val="20"/>
+          </w:rPr>
+          <m:t>B</m:t>
+        </m:r>
+      </m:oMath>
+      <w:r>
+        <w:rPr>
+          <w:sz w:val="20"/>
+          <w:szCs w:val="20"/>
+        </w:rPr>
+        <w:t>)</w:t>
+      </w:r>
+      <w:r>
+        <w:rPr>
+          <w:sz w:val="20"/>
+          <w:szCs w:val="20"/>
+        </w:rPr>
+        <w:t xml:space="preserve">, non-directed edges (e.g., </w:t>
+      </w:r>
+      <m:oMath>
+        <m:r>
+          <w:rPr>
+            <w:rFonts w:ascii="Cambria Math" w:hAnsi="Cambria Math"/>
+            <w:sz w:val="20"/>
+            <w:szCs w:val="20"/>
+          </w:rPr>
+          <m:t>A</m:t>
+        </m:r>
+        <m:r>
+          <w:rPr>
+            <w:rFonts w:ascii="Cambria Math" w:hAnsi="Cambria Math"/>
+            <w:sz w:val="20"/>
+            <w:szCs w:val="20"/>
+          </w:rPr>
+          <m:t>∘-∘B</m:t>
+        </m:r>
+      </m:oMath>
+      <w:r>
+        <w:rPr>
+          <w:sz w:val="20"/>
+          <w:szCs w:val="20"/>
+        </w:rPr>
+        <w:t xml:space="preserve">), and partially directed edges </w:t>
+      </w:r>
+      <w:r>
+        <w:rPr>
+          <w:sz w:val="20"/>
+          <w:szCs w:val="20"/>
+        </w:rPr>
+        <w:t xml:space="preserve">(e.g., </w:t>
+      </w:r>
+      <m:oMath>
+        <m:r>
+          <w:rPr>
+            <w:rFonts w:ascii="Cambria Math" w:hAnsi="Cambria Math"/>
+            <w:sz w:val="20"/>
+            <w:szCs w:val="20"/>
+          </w:rPr>
+          <m:t>A</m:t>
+        </m:r>
+        <m:r>
+          <w:rPr>
+            <w:rFonts w:ascii="Cambria Math" w:hAnsi="Cambria Math"/>
+            <w:sz w:val="20"/>
+            <w:szCs w:val="20"/>
+          </w:rPr>
+          <m:t>∘→B</m:t>
+        </m:r>
+      </m:oMath>
+      <w:r>
+        <w:rPr>
+          <w:sz w:val="20"/>
+          <w:szCs w:val="20"/>
+        </w:rPr>
+        <w:t>)</w:t>
+      </w:r>
+      <w:r>
+        <w:rPr>
+          <w:sz w:val="20"/>
+          <w:szCs w:val="20"/>
+        </w:rPr>
+        <w:t>.</w:t>
+      </w:r>
+    </w:p>
+    <w:p/>
+    <w:p>
+      <w:pPr>
+        <w:rPr>
+          <w:sz w:val="20"/>
+          <w:szCs w:val="20"/>
+        </w:rPr>
+      </w:pPr>
+      <w:r>
+        <w:rPr>
+          <w:b/>
+          <w:bCs/>
+          <w:sz w:val="20"/>
+          <w:szCs w:val="20"/>
+        </w:rPr>
+        <w:t>Graph</w:t>
+      </w:r>
+      <w:r>
+        <w:rPr>
+          <w:sz w:val="20"/>
+          <w:szCs w:val="20"/>
+        </w:rPr>
+        <w:t xml:space="preserve"> (</w:t>
+      </w:r>
+      <w:r>
+        <w:rPr>
+          <w:i/>
+          <w:iCs/>
+          <w:sz w:val="20"/>
+          <w:szCs w:val="20"/>
+        </w:rPr>
+        <w:t>traditional definition</w:t>
+      </w:r>
+      <w:r>
+        <w:rPr>
+          <w:sz w:val="20"/>
+          <w:szCs w:val="20"/>
+        </w:rPr>
+        <w:t>)</w:t>
+      </w:r>
+      <w:r>
+        <w:rPr>
+          <w:sz w:val="20"/>
+          <w:szCs w:val="20"/>
+        </w:rPr>
+        <w:t xml:space="preserve">: ordered pair </w:t>
       </w:r>
       <m:oMath>
         <m:r>
@@ -313,7 +709,55 @@
           <w:sz w:val="20"/>
           <w:szCs w:val="20"/>
         </w:rPr>
-        <w:t xml:space="preserve"> at each end. For example, the left end of </w:t>
+        <w:t xml:space="preserve"> at each end.</w:t>
+      </w:r>
+      <w:r>
+        <w:rPr>
+          <w:sz w:val="20"/>
+          <w:szCs w:val="20"/>
+        </w:rPr>
+        <w:t xml:space="preserve"> In general, we will allow that the end of an edge can be unmarked, can be marked with an arrowhead </w:t>
+      </w:r>
+      <m:oMath>
+        <m:r>
+          <w:rPr>
+            <w:rFonts w:ascii="Cambria Math" w:hAnsi="Cambria Math"/>
+            <w:sz w:val="20"/>
+            <w:szCs w:val="20"/>
+          </w:rPr>
+          <m:t>≻</m:t>
+        </m:r>
+      </m:oMath>
+      <w:r>
+        <w:rPr>
+          <w:sz w:val="20"/>
+          <w:szCs w:val="20"/>
+        </w:rPr>
+        <w:t xml:space="preserve">, or can be marked with an </w:t>
+      </w:r>
+      <m:oMath>
+        <m:r>
+          <w:rPr>
+            <w:rFonts w:ascii="Cambria Math" w:hAnsi="Cambria Math"/>
+            <w:sz w:val="20"/>
+            <w:szCs w:val="20"/>
+          </w:rPr>
+          <m:t>∘</m:t>
+        </m:r>
+      </m:oMath>
+      <w:r>
+        <w:rPr>
+          <w:sz w:val="20"/>
+          <w:szCs w:val="20"/>
+        </w:rPr>
+        <w:t>.</w:t>
+      </w:r>
+      <w:r>
+        <w:rPr>
+          <w:sz w:val="20"/>
+          <w:szCs w:val="20"/>
+        </w:rPr>
+        <w:t xml:space="preserve"> For example, the left end of </w:t>
       </w:r>
       <m:oMath>
         <m:r>
@@ -666,6 +1110,13 @@
           </m:e>
         </m:d>
       </m:oMath>
+      <w:r>
+        <w:rPr>
+          <w:sz w:val="20"/>
+          <w:szCs w:val="20"/>
+        </w:rPr>
+        <w:t xml:space="preserve">. </w:t>
+      </w:r>
     </w:p>
     <w:p>
       <w:pPr>
@@ -674,6 +1125,572 @@
           <w:szCs w:val="20"/>
         </w:rPr>
       </w:pPr>
+      <w:r>
+        <w:rPr>
+          <w:sz w:val="20"/>
+          <w:szCs w:val="20"/>
+        </w:rPr>
+        <w:t xml:space="preserve">Note that a directed edge such as </w:t>
+      </w:r>
+      <m:oMath>
+        <m:r>
+          <w:rPr>
+            <w:rFonts w:ascii="Cambria Math" w:hAnsi="Cambria Math"/>
+            <w:sz w:val="20"/>
+            <w:szCs w:val="20"/>
+          </w:rPr>
+          <m:t>A</m:t>
+        </m:r>
+        <m:r>
+          <w:rPr>
+            <w:rFonts w:ascii="Cambria Math" w:hAnsi="Cambria Math"/>
+            <w:sz w:val="20"/>
+            <w:szCs w:val="20"/>
+          </w:rPr>
+          <m:t>→B</m:t>
+        </m:r>
+      </m:oMath>
+      <w:r>
+        <w:rPr>
+          <w:sz w:val="20"/>
+          <w:szCs w:val="20"/>
+        </w:rPr>
+        <w:t xml:space="preserve"> has no mark at the </w:t>
+      </w:r>
+      <m:oMath>
+        <m:r>
+          <w:rPr>
+            <w:rFonts w:ascii="Cambria Math" w:hAnsi="Cambria Math"/>
+            <w:sz w:val="20"/>
+            <w:szCs w:val="20"/>
+          </w:rPr>
+          <m:t>A</m:t>
+        </m:r>
+      </m:oMath>
+      <w:r>
+        <w:rPr>
+          <w:sz w:val="20"/>
+          <w:szCs w:val="20"/>
+        </w:rPr>
+        <w:t xml:space="preserve"> endpoint; we consider the mark at the A endpoint to be empty, but when we write out the ordered pair</w:t>
+      </w:r>
+      <w:r>
+        <w:rPr>
+          <w:sz w:val="20"/>
+          <w:szCs w:val="20"/>
+        </w:rPr>
+        <w:t>,</w:t>
+      </w:r>
+      <w:r>
+        <w:rPr>
+          <w:sz w:val="20"/>
+          <w:szCs w:val="20"/>
+        </w:rPr>
+        <w:t xml:space="preserve"> we will use the notation </w:t>
+      </w:r>
+      <m:oMath>
+        <m:r>
+          <w:rPr>
+            <w:rFonts w:ascii="Cambria Math" w:hAnsi="Cambria Math"/>
+            <w:sz w:val="20"/>
+            <w:szCs w:val="20"/>
+          </w:rPr>
+          <m:t>EM</m:t>
+        </m:r>
+      </m:oMath>
+      <w:r>
+        <w:rPr>
+          <w:sz w:val="20"/>
+          <w:szCs w:val="20"/>
+        </w:rPr>
+        <w:t xml:space="preserve"> to stand for the empty mark e.g., </w:t>
+      </w:r>
+      <m:oMath>
+        <m:d>
+          <m:dPr>
+            <m:begChr m:val="["/>
+            <m:endChr m:val="]"/>
+            <m:ctrlPr>
+              <w:rPr>
+                <w:rFonts w:ascii="Cambria Math" w:hAnsi="Cambria Math"/>
+                <w:i/>
+                <w:sz w:val="20"/>
+                <w:szCs w:val="20"/>
+              </w:rPr>
+            </m:ctrlPr>
+          </m:dPr>
+          <m:e>
+            <m:r>
+              <w:rPr>
+                <w:rFonts w:ascii="Cambria Math" w:hAnsi="Cambria Math"/>
+                <w:sz w:val="20"/>
+                <w:szCs w:val="20"/>
+              </w:rPr>
+              <m:t>A,</m:t>
+            </m:r>
+            <m:r>
+              <w:rPr>
+                <w:rFonts w:ascii="Cambria Math" w:hAnsi="Cambria Math"/>
+                <w:sz w:val="20"/>
+                <w:szCs w:val="20"/>
+              </w:rPr>
+              <m:t>EM</m:t>
+            </m:r>
+          </m:e>
+        </m:d>
+      </m:oMath>
+    </w:p>
+    <w:p>
+      <w:pPr>
+        <w:rPr>
+          <w:sz w:val="20"/>
+          <w:szCs w:val="20"/>
+        </w:rPr>
+      </w:pPr>
+    </w:p>
+    <w:p>
+      <w:pPr>
+        <w:rPr>
+          <w:sz w:val="20"/>
+          <w:szCs w:val="20"/>
+        </w:rPr>
+      </w:pPr>
+      <w:r>
+        <w:rPr>
+          <w:b/>
+          <w:bCs/>
+          <w:sz w:val="20"/>
+          <w:szCs w:val="20"/>
+        </w:rPr>
+        <w:t>Graph</w:t>
+      </w:r>
+      <w:r>
+        <w:rPr>
+          <w:sz w:val="20"/>
+          <w:szCs w:val="20"/>
+        </w:rPr>
+        <w:t xml:space="preserve"> (our definition): </w:t>
+      </w:r>
+      <w:r>
+        <w:rPr>
+          <w:sz w:val="20"/>
+          <w:szCs w:val="20"/>
+        </w:rPr>
+        <w:t xml:space="preserve">an ordered triple </w:t>
+      </w:r>
+      <m:oMath>
+        <m:r>
+          <m:rPr>
+            <m:scr m:val="script"/>
+          </m:rPr>
+          <w:rPr>
+            <w:rFonts w:ascii="Cambria Math" w:hAnsi="Cambria Math"/>
+            <w:sz w:val="20"/>
+            <w:szCs w:val="20"/>
+          </w:rPr>
+          <m:t>&lt;V,</m:t>
+        </m:r>
+        <m:r>
+          <m:rPr>
+            <m:scr m:val="script"/>
+          </m:rPr>
+          <w:rPr>
+            <w:rFonts w:ascii="Cambria Math" w:hAnsi="Cambria Math"/>
+            <w:sz w:val="20"/>
+            <w:szCs w:val="20"/>
+          </w:rPr>
+          <m:t>M,</m:t>
+        </m:r>
+        <m:r>
+          <m:rPr>
+            <m:scr m:val="script"/>
+          </m:rPr>
+          <w:rPr>
+            <w:rFonts w:ascii="Cambria Math" w:hAnsi="Cambria Math"/>
+            <w:sz w:val="20"/>
+            <w:szCs w:val="20"/>
+          </w:rPr>
+          <m:t>E&gt;</m:t>
+        </m:r>
+      </m:oMath>
+      <w:r>
+        <w:rPr>
+          <w:sz w:val="20"/>
+          <w:szCs w:val="20"/>
+        </w:rPr>
+        <w:t xml:space="preserve"> where </w:t>
+      </w:r>
+      <m:oMath>
+        <m:r>
+          <m:rPr>
+            <m:scr m:val="script"/>
+          </m:rPr>
+          <w:rPr>
+            <w:rFonts w:ascii="Cambria Math" w:hAnsi="Cambria Math"/>
+            <w:sz w:val="20"/>
+            <w:szCs w:val="20"/>
+          </w:rPr>
+          <m:t>V</m:t>
+        </m:r>
+      </m:oMath>
+      <w:r>
+        <w:rPr>
+          <w:sz w:val="20"/>
+          <w:szCs w:val="20"/>
+        </w:rPr>
+        <w:t xml:space="preserve"> is a non-empty set of vertices, </w:t>
+      </w:r>
+      <m:oMath>
+        <m:r>
+          <m:rPr>
+            <m:scr m:val="script"/>
+          </m:rPr>
+          <w:rPr>
+            <w:rFonts w:ascii="Cambria Math" w:hAnsi="Cambria Math"/>
+            <w:sz w:val="20"/>
+            <w:szCs w:val="20"/>
+          </w:rPr>
+          <m:t>M</m:t>
+        </m:r>
+      </m:oMath>
+      <w:r>
+        <w:rPr>
+          <w:sz w:val="20"/>
+          <w:szCs w:val="20"/>
+        </w:rPr>
+        <w:t xml:space="preserve"> is a non-empty set of marks, and </w:t>
+      </w:r>
+      <m:oMath>
+        <m:r>
+          <m:rPr>
+            <m:scr m:val="script"/>
+          </m:rPr>
+          <w:rPr>
+            <w:rFonts w:ascii="Cambria Math" w:hAnsi="Cambria Math"/>
+            <w:sz w:val="20"/>
+            <w:szCs w:val="20"/>
+          </w:rPr>
+          <m:t>E</m:t>
+        </m:r>
+      </m:oMath>
+      <w:r>
+        <w:rPr>
+          <w:sz w:val="20"/>
+          <w:szCs w:val="20"/>
+        </w:rPr>
+        <w:t xml:space="preserve"> is a set of sets of ordered pairs of the form </w:t>
+      </w:r>
+      <m:oMath>
+        <m:d>
+          <m:dPr>
+            <m:begChr m:val="{"/>
+            <m:endChr m:val="}"/>
+            <m:ctrlPr>
+              <w:rPr>
+                <w:rFonts w:ascii="Cambria Math" w:hAnsi="Cambria Math"/>
+                <w:i/>
+                <w:sz w:val="20"/>
+                <w:szCs w:val="20"/>
+              </w:rPr>
+            </m:ctrlPr>
+          </m:dPr>
+          <m:e>
+            <m:d>
+              <m:dPr>
+                <m:begChr m:val="["/>
+                <m:endChr m:val="]"/>
+                <m:ctrlPr>
+                  <w:rPr>
+                    <w:rFonts w:ascii="Cambria Math" w:hAnsi="Cambria Math"/>
+                    <w:i/>
+                    <w:sz w:val="20"/>
+                    <w:szCs w:val="20"/>
+                  </w:rPr>
+                </m:ctrlPr>
+              </m:dPr>
+              <m:e>
+                <m:sSub>
+                  <m:sSubPr>
+                    <m:ctrlPr>
+                      <w:rPr>
+                        <w:rFonts w:ascii="Cambria Math" w:hAnsi="Cambria Math"/>
+                        <w:i/>
+                        <w:sz w:val="20"/>
+                        <w:szCs w:val="20"/>
+                      </w:rPr>
+                    </m:ctrlPr>
+                  </m:sSubPr>
+                  <m:e>
+                    <m:r>
+                      <w:rPr>
+                        <w:rFonts w:ascii="Cambria Math" w:hAnsi="Cambria Math"/>
+                        <w:sz w:val="20"/>
+                        <w:szCs w:val="20"/>
+                      </w:rPr>
+                      <m:t>V</m:t>
+                    </m:r>
+                  </m:e>
+                  <m:sub>
+                    <m:r>
+                      <w:rPr>
+                        <w:rFonts w:ascii="Cambria Math" w:hAnsi="Cambria Math"/>
+                        <w:sz w:val="20"/>
+                        <w:szCs w:val="20"/>
+                      </w:rPr>
+                      <m:t>1</m:t>
+                    </m:r>
+                  </m:sub>
+                </m:sSub>
+                <m:r>
+                  <w:rPr>
+                    <w:rFonts w:ascii="Cambria Math" w:hAnsi="Cambria Math"/>
+                    <w:sz w:val="20"/>
+                    <w:szCs w:val="20"/>
+                  </w:rPr>
+                  <m:t>,</m:t>
+                </m:r>
+                <m:sSub>
+                  <m:sSubPr>
+                    <m:ctrlPr>
+                      <w:rPr>
+                        <w:rFonts w:ascii="Cambria Math" w:hAnsi="Cambria Math"/>
+                        <w:i/>
+                        <w:sz w:val="20"/>
+                        <w:szCs w:val="20"/>
+                      </w:rPr>
+                    </m:ctrlPr>
+                  </m:sSubPr>
+                  <m:e>
+                    <m:r>
+                      <w:rPr>
+                        <w:rFonts w:ascii="Cambria Math" w:hAnsi="Cambria Math"/>
+                        <w:sz w:val="20"/>
+                        <w:szCs w:val="20"/>
+                      </w:rPr>
+                      <m:t>M</m:t>
+                    </m:r>
+                  </m:e>
+                  <m:sub>
+                    <m:r>
+                      <w:rPr>
+                        <w:rFonts w:ascii="Cambria Math" w:hAnsi="Cambria Math"/>
+                        <w:sz w:val="20"/>
+                        <w:szCs w:val="20"/>
+                      </w:rPr>
+                      <m:t>1</m:t>
+                    </m:r>
+                  </m:sub>
+                </m:sSub>
+              </m:e>
+            </m:d>
+            <m:r>
+              <w:rPr>
+                <w:rFonts w:ascii="Cambria Math" w:hAnsi="Cambria Math"/>
+                <w:sz w:val="20"/>
+                <w:szCs w:val="20"/>
+              </w:rPr>
+              <m:t>,</m:t>
+            </m:r>
+            <m:d>
+              <m:dPr>
+                <m:begChr m:val="["/>
+                <m:endChr m:val="]"/>
+                <m:ctrlPr>
+                  <w:rPr>
+                    <w:rFonts w:ascii="Cambria Math" w:hAnsi="Cambria Math"/>
+                    <w:i/>
+                    <w:sz w:val="20"/>
+                    <w:szCs w:val="20"/>
+                  </w:rPr>
+                </m:ctrlPr>
+              </m:dPr>
+              <m:e>
+                <m:sSub>
+                  <m:sSubPr>
+                    <m:ctrlPr>
+                      <w:rPr>
+                        <w:rFonts w:ascii="Cambria Math" w:hAnsi="Cambria Math"/>
+                        <w:i/>
+                        <w:sz w:val="20"/>
+                        <w:szCs w:val="20"/>
+                      </w:rPr>
+                    </m:ctrlPr>
+                  </m:sSubPr>
+                  <m:e>
+                    <m:r>
+                      <w:rPr>
+                        <w:rFonts w:ascii="Cambria Math" w:hAnsi="Cambria Math"/>
+                        <w:sz w:val="20"/>
+                        <w:szCs w:val="20"/>
+                      </w:rPr>
+                      <m:t>V</m:t>
+                    </m:r>
+                  </m:e>
+                  <m:sub>
+                    <m:r>
+                      <w:rPr>
+                        <w:rFonts w:ascii="Cambria Math" w:hAnsi="Cambria Math"/>
+                        <w:sz w:val="20"/>
+                        <w:szCs w:val="20"/>
+                      </w:rPr>
+                      <m:t>2</m:t>
+                    </m:r>
+                  </m:sub>
+                </m:sSub>
+                <m:r>
+                  <w:rPr>
+                    <w:rFonts w:ascii="Cambria Math" w:hAnsi="Cambria Math"/>
+                    <w:sz w:val="20"/>
+                    <w:szCs w:val="20"/>
+                  </w:rPr>
+                  <m:t>,</m:t>
+                </m:r>
+                <m:sSub>
+                  <m:sSubPr>
+                    <m:ctrlPr>
+                      <w:rPr>
+                        <w:rFonts w:ascii="Cambria Math" w:hAnsi="Cambria Math"/>
+                        <w:i/>
+                        <w:sz w:val="20"/>
+                        <w:szCs w:val="20"/>
+                      </w:rPr>
+                    </m:ctrlPr>
+                  </m:sSubPr>
+                  <m:e>
+                    <m:r>
+                      <w:rPr>
+                        <w:rFonts w:ascii="Cambria Math" w:hAnsi="Cambria Math"/>
+                        <w:sz w:val="20"/>
+                        <w:szCs w:val="20"/>
+                      </w:rPr>
+                      <m:t>M</m:t>
+                    </m:r>
+                  </m:e>
+                  <m:sub>
+                    <m:r>
+                      <w:rPr>
+                        <w:rFonts w:ascii="Cambria Math" w:hAnsi="Cambria Math"/>
+                        <w:sz w:val="20"/>
+                        <w:szCs w:val="20"/>
+                      </w:rPr>
+                      <m:t>2</m:t>
+                    </m:r>
+                  </m:sub>
+                </m:sSub>
+              </m:e>
+            </m:d>
+          </m:e>
+        </m:d>
+      </m:oMath>
+      <w:r>
+        <w:rPr>
+          <w:sz w:val="20"/>
+          <w:szCs w:val="20"/>
+        </w:rPr>
+        <w:t xml:space="preserve">, where </w:t>
+      </w:r>
+      <m:oMath>
+        <m:sSub>
+          <m:sSubPr>
+            <m:ctrlPr>
+              <w:rPr>
+                <w:rFonts w:ascii="Cambria Math" w:hAnsi="Cambria Math"/>
+                <w:i/>
+                <w:sz w:val="20"/>
+                <w:szCs w:val="20"/>
+              </w:rPr>
+            </m:ctrlPr>
+          </m:sSubPr>
+          <m:e>
+            <m:r>
+              <w:rPr>
+                <w:rFonts w:ascii="Cambria Math" w:hAnsi="Cambria Math"/>
+                <w:sz w:val="20"/>
+                <w:szCs w:val="20"/>
+              </w:rPr>
+              <m:t>V</m:t>
+            </m:r>
+          </m:e>
+          <m:sub>
+            <m:r>
+              <w:rPr>
+                <w:rFonts w:ascii="Cambria Math" w:hAnsi="Cambria Math"/>
+                <w:sz w:val="20"/>
+                <w:szCs w:val="20"/>
+              </w:rPr>
+              <m:t>1</m:t>
+            </m:r>
+          </m:sub>
+        </m:sSub>
+      </m:oMath>
+      <w:r>
+        <w:rPr>
+          <w:sz w:val="20"/>
+          <w:szCs w:val="20"/>
+        </w:rPr>
+        <w:t xml:space="preserve"> and </w:t>
+      </w:r>
+      <m:oMath>
+        <m:sSub>
+          <m:sSubPr>
+            <m:ctrlPr>
+              <w:rPr>
+                <w:rFonts w:ascii="Cambria Math" w:hAnsi="Cambria Math"/>
+                <w:i/>
+                <w:sz w:val="20"/>
+                <w:szCs w:val="20"/>
+              </w:rPr>
+            </m:ctrlPr>
+          </m:sSubPr>
+          <m:e>
+            <m:r>
+              <w:rPr>
+                <w:rFonts w:ascii="Cambria Math" w:hAnsi="Cambria Math"/>
+                <w:sz w:val="20"/>
+                <w:szCs w:val="20"/>
+              </w:rPr>
+              <m:t>V</m:t>
+            </m:r>
+          </m:e>
+          <m:sub>
+            <m:r>
+              <w:rPr>
+                <w:rFonts w:ascii="Cambria Math" w:hAnsi="Cambria Math"/>
+                <w:sz w:val="20"/>
+                <w:szCs w:val="20"/>
+              </w:rPr>
+              <m:t>2</m:t>
+            </m:r>
+          </m:sub>
+        </m:sSub>
+      </m:oMath>
+      <w:r>
+        <w:rPr>
+          <w:sz w:val="20"/>
+          <w:szCs w:val="20"/>
+        </w:rPr>
+        <w:t xml:space="preserve"> are in </w:t>
+      </w:r>
+      <m:oMath>
+        <m:r>
+          <m:rPr>
+            <m:scr m:val="script"/>
+          </m:rPr>
+          <w:rPr>
+            <w:rFonts w:ascii="Cambria Math" w:hAnsi="Cambria Math"/>
+            <w:sz w:val="20"/>
+            <w:szCs w:val="20"/>
+          </w:rPr>
+          <m:t>V</m:t>
+        </m:r>
+      </m:oMath>
+      <w:r>
+        <w:rPr>
+          <w:sz w:val="20"/>
+          <w:szCs w:val="20"/>
+        </w:rPr>
+        <w:t xml:space="preserve">, </w:t>
+      </w:r>
     </w:p>
     <w:p>
       <w:pPr>
@@ -1206,6 +2223,7 @@
                   <w:sz w:val="20"/>
                   <w:szCs w:val="20"/>
                 </w:rPr>
+                <w:lastRenderedPageBreak/>
                 <w:t xml:space="preserve">Spirtes, P., Glymour, C., &amp; Sheines, R. (1993). </w:t>
               </w:r>
               <w:r>
@@ -3214,7 +4232,7 @@
 </file>
 
 <file path=customXml/itemProps1.xml><?xml version="1.0" encoding="utf-8"?>
-<ds:datastoreItem xmlns:ds="http://schemas.openxmlformats.org/officeDocument/2006/customXml" ds:itemID="{9ABD216C-69CE-EB48-8248-EAF453807EF1}">
+<ds:datastoreItem xmlns:ds="http://schemas.openxmlformats.org/officeDocument/2006/customXml" ds:itemID="{8492E381-CD6D-DC4E-AB94-BBD0DA1DE3C4}">
   <ds:schemaRefs>
     <ds:schemaRef ds:uri="http://schemas.openxmlformats.org/officeDocument/2006/bibliography"/>
   </ds:schemaRefs>

</xml_diff>